<commit_message>
modified:   creating_new_project_on_github.docx     	Install git in the project folder     	Then add the file to git using
</commit_message>
<xml_diff>
--- a/creating_new_project_on_github.docx
+++ b/creating_new_project_on_github.docx
@@ -19,16 +19,11 @@
         <w:pStyle w:val="ListParagraph"/>
       </w:pPr>
       <w:r>
-        <w:t xml:space="preserve">&gt;&gt; git </w:t>
-      </w:r>
-      <w:proofErr w:type="spellStart"/>
-      <w:r>
-        <w:t>ini</w:t>
+        <w:t>&gt;&gt; git ini</w:t>
       </w:r>
       <w:r>
         <w:t>t</w:t>
       </w:r>
-      <w:proofErr w:type="spellEnd"/>
     </w:p>
     <w:p>
       <w:pPr>
@@ -52,7 +47,13 @@
         <w:ind w:left="720"/>
       </w:pPr>
       <w:r>
-        <w:t>&gt;&gt;git add filename extension</w:t>
+        <w:t>&gt;&gt;git add filename</w:t>
+      </w:r>
+      <w:r>
+        <w:t>.</w:t>
+      </w:r>
+      <w:r>
+        <w:t>extension</w:t>
       </w:r>
     </w:p>
     <w:sectPr>

</xml_diff>

<commit_message>
modified:   creating_new_project_on_github.docx     3.	write commit
</commit_message>
<xml_diff>
--- a/creating_new_project_on_github.docx
+++ b/creating_new_project_on_github.docx
@@ -19,11 +19,16 @@
         <w:pStyle w:val="ListParagraph"/>
       </w:pPr>
       <w:r>
-        <w:t>&gt;&gt; git ini</w:t>
+        <w:t xml:space="preserve">&gt;&gt; git </w:t>
+      </w:r>
+      <w:proofErr w:type="spellStart"/>
+      <w:r>
+        <w:t>ini</w:t>
       </w:r>
       <w:r>
         <w:t>t</w:t>
       </w:r>
+      <w:proofErr w:type="spellEnd"/>
     </w:p>
     <w:p>
       <w:pPr>
@@ -47,7 +52,12 @@
         <w:ind w:left="720"/>
       </w:pPr>
       <w:r>
-        <w:t>&gt;&gt;git add filename</w:t>
+        <w:t xml:space="preserve">&gt;&gt;git add </w:t>
+      </w:r>
+      <w:proofErr w:type="spellStart"/>
+      <w:proofErr w:type="gramStart"/>
+      <w:r>
+        <w:t>filename</w:t>
       </w:r>
       <w:r>
         <w:t>.</w:t>
@@ -55,6 +65,38 @@
       <w:r>
         <w:t>extension</w:t>
       </w:r>
+      <w:proofErr w:type="spellEnd"/>
+      <w:proofErr w:type="gramEnd"/>
+    </w:p>
+    <w:p>
+      <w:pPr>
+        <w:pStyle w:val="ListParagraph"/>
+        <w:numPr>
+          <w:ilvl w:val="0"/>
+          <w:numId w:val="1"/>
+        </w:numPr>
+      </w:pPr>
+      <w:r>
+        <w:t xml:space="preserve">write commit </w:t>
+      </w:r>
+    </w:p>
+    <w:p>
+      <w:pPr>
+        <w:pStyle w:val="ListParagraph"/>
+      </w:pPr>
+      <w:r>
+        <w:t xml:space="preserve">&gt;&gt; git </w:t>
+      </w:r>
+      <w:proofErr w:type="gramStart"/>
+      <w:r>
+        <w:t>commit</w:t>
+      </w:r>
+      <w:proofErr w:type="gramEnd"/>
+    </w:p>
+    <w:p>
+      <w:pPr>
+        <w:pStyle w:val="ListParagraph"/>
+      </w:pPr>
     </w:p>
     <w:sectPr>
       <w:pgSz w:w="12240" w:h="15840"/>

</xml_diff>

<commit_message>
modified:   creating_new_project_on_github.docx 	write commit message in the File, save and close.
</commit_message>
<xml_diff>
--- a/creating_new_project_on_github.docx
+++ b/creating_new_project_on_github.docx
@@ -98,6 +98,19 @@
         <w:pStyle w:val="ListParagraph"/>
       </w:pPr>
     </w:p>
+    <w:p>
+      <w:pPr>
+        <w:pStyle w:val="ListParagraph"/>
+        <w:numPr>
+          <w:ilvl w:val="0"/>
+          <w:numId w:val="1"/>
+        </w:numPr>
+      </w:pPr>
+      <w:r>
+        <w:t>write commit message in the File, save and close.</w:t>
+      </w:r>
+    </w:p>
+    <w:p/>
     <w:sectPr>
       <w:pgSz w:w="12240" w:h="15840"/>
       <w:pgMar w:top="1440" w:right="1440" w:bottom="1440" w:left="1440" w:header="720" w:footer="720" w:gutter="0"/>

</xml_diff>

<commit_message>
modified:   creating_new_project_on_github.docx     5.	Create repository from github.com
</commit_message>
<xml_diff>
--- a/creating_new_project_on_github.docx
+++ b/creating_new_project_on_github.docx
@@ -19,16 +19,11 @@
         <w:pStyle w:val="ListParagraph"/>
       </w:pPr>
       <w:r>
-        <w:t xml:space="preserve">&gt;&gt; git </w:t>
-      </w:r>
-      <w:proofErr w:type="spellStart"/>
-      <w:r>
-        <w:t>ini</w:t>
+        <w:t>&gt;&gt; git ini</w:t>
       </w:r>
       <w:r>
         <w:t>t</w:t>
       </w:r>
-      <w:proofErr w:type="spellEnd"/>
     </w:p>
     <w:p>
       <w:pPr>
@@ -52,12 +47,7 @@
         <w:ind w:left="720"/>
       </w:pPr>
       <w:r>
-        <w:t xml:space="preserve">&gt;&gt;git add </w:t>
-      </w:r>
-      <w:proofErr w:type="spellStart"/>
-      <w:proofErr w:type="gramStart"/>
-      <w:r>
-        <w:t>filename</w:t>
+        <w:t>&gt;&gt;git add filename</w:t>
       </w:r>
       <w:r>
         <w:t>.</w:t>
@@ -65,8 +55,6 @@
       <w:r>
         <w:t>extension</w:t>
       </w:r>
-      <w:proofErr w:type="spellEnd"/>
-      <w:proofErr w:type="gramEnd"/>
     </w:p>
     <w:p>
       <w:pPr>
@@ -85,13 +73,8 @@
         <w:pStyle w:val="ListParagraph"/>
       </w:pPr>
       <w:r>
-        <w:t xml:space="preserve">&gt;&gt; git </w:t>
-      </w:r>
-      <w:proofErr w:type="gramStart"/>
-      <w:r>
-        <w:t>commit</w:t>
-      </w:r>
-      <w:proofErr w:type="gramEnd"/>
+        <w:t>&gt;&gt; git commit</w:t>
+      </w:r>
     </w:p>
     <w:p>
       <w:pPr>
@@ -110,7 +93,21 @@
         <w:t>write commit message in the File, save and close.</w:t>
       </w:r>
     </w:p>
-    <w:p/>
+    <w:p>
+      <w:pPr>
+        <w:pStyle w:val="ListParagraph"/>
+        <w:numPr>
+          <w:ilvl w:val="0"/>
+          <w:numId w:val="1"/>
+        </w:numPr>
+      </w:pPr>
+      <w:r>
+        <w:t xml:space="preserve">Create repository from </w:t>
+      </w:r>
+      <w:r>
+        <w:t>github.com</w:t>
+      </w:r>
+    </w:p>
     <w:sectPr>
       <w:pgSz w:w="12240" w:h="15840"/>
       <w:pgMar w:top="1440" w:right="1440" w:bottom="1440" w:left="1440" w:header="720" w:footer="720" w:gutter="0"/>

</xml_diff>

<commit_message>
modified:   creating_new_project_on_github.docx     6.	Go to VScode and write this command.     >> git remote add origin https://github.com/bndr-966/git-excercise
</commit_message>
<xml_diff>
--- a/creating_new_project_on_github.docx
+++ b/creating_new_project_on_github.docx
@@ -19,11 +19,16 @@
         <w:pStyle w:val="ListParagraph"/>
       </w:pPr>
       <w:r>
-        <w:t>&gt;&gt; git ini</w:t>
+        <w:t xml:space="preserve">&gt;&gt; git </w:t>
+      </w:r>
+      <w:proofErr w:type="spellStart"/>
+      <w:r>
+        <w:t>ini</w:t>
       </w:r>
       <w:r>
         <w:t>t</w:t>
       </w:r>
+      <w:proofErr w:type="spellEnd"/>
     </w:p>
     <w:p>
       <w:pPr>
@@ -47,7 +52,12 @@
         <w:ind w:left="720"/>
       </w:pPr>
       <w:r>
-        <w:t>&gt;&gt;git add filename</w:t>
+        <w:t xml:space="preserve">&gt;&gt;git add </w:t>
+      </w:r>
+      <w:proofErr w:type="spellStart"/>
+      <w:proofErr w:type="gramStart"/>
+      <w:r>
+        <w:t>filename</w:t>
       </w:r>
       <w:r>
         <w:t>.</w:t>
@@ -55,6 +65,8 @@
       <w:r>
         <w:t>extension</w:t>
       </w:r>
+      <w:proofErr w:type="spellEnd"/>
+      <w:proofErr w:type="gramEnd"/>
     </w:p>
     <w:p>
       <w:pPr>
@@ -73,8 +85,13 @@
         <w:pStyle w:val="ListParagraph"/>
       </w:pPr>
       <w:r>
-        <w:t>&gt;&gt; git commit</w:t>
-      </w:r>
+        <w:t xml:space="preserve">&gt;&gt; git </w:t>
+      </w:r>
+      <w:proofErr w:type="gramStart"/>
+      <w:r>
+        <w:t>commit</w:t>
+      </w:r>
+      <w:proofErr w:type="gramEnd"/>
     </w:p>
     <w:p>
       <w:pPr>
@@ -107,6 +124,47 @@
       <w:r>
         <w:t>github.com</w:t>
       </w:r>
+    </w:p>
+    <w:p>
+      <w:pPr>
+        <w:pStyle w:val="ListParagraph"/>
+        <w:numPr>
+          <w:ilvl w:val="0"/>
+          <w:numId w:val="1"/>
+        </w:numPr>
+      </w:pPr>
+      <w:r>
+        <w:t xml:space="preserve">Go to </w:t>
+      </w:r>
+      <w:proofErr w:type="spellStart"/>
+      <w:r>
+        <w:t>VScode</w:t>
+      </w:r>
+      <w:proofErr w:type="spellEnd"/>
+      <w:r>
+        <w:t xml:space="preserve"> and write this command.</w:t>
+      </w:r>
+    </w:p>
+    <w:p>
+      <w:pPr>
+        <w:pStyle w:val="ListParagraph"/>
+      </w:pPr>
+      <w:r>
+        <w:t xml:space="preserve">&gt;&gt; git remote add origin </w:t>
+      </w:r>
+      <w:hyperlink r:id="rId5" w:history="1">
+        <w:r>
+          <w:rPr>
+            <w:rStyle w:val="Hyperlink"/>
+          </w:rPr>
+          <w:t>https://github.com/bndr-966/git-excercise</w:t>
+        </w:r>
+      </w:hyperlink>
+    </w:p>
+    <w:p>
+      <w:pPr>
+        <w:pStyle w:val="ListParagraph"/>
+      </w:pPr>
     </w:p>
     <w:sectPr>
       <w:pgSz w:w="12240" w:h="15840"/>
@@ -649,6 +707,29 @@
       <w:contextualSpacing/>
     </w:pPr>
   </w:style>
+  <w:style w:type="character" w:styleId="Hyperlink">
+    <w:name w:val="Hyperlink"/>
+    <w:basedOn w:val="DefaultParagraphFont"/>
+    <w:uiPriority w:val="99"/>
+    <w:unhideWhenUsed/>
+    <w:rsid w:val="00B535C0"/>
+    <w:rPr>
+      <w:color w:val="0563C1" w:themeColor="hyperlink"/>
+      <w:u w:val="single"/>
+    </w:rPr>
+  </w:style>
+  <w:style w:type="character" w:styleId="UnresolvedMention">
+    <w:name w:val="Unresolved Mention"/>
+    <w:basedOn w:val="DefaultParagraphFont"/>
+    <w:uiPriority w:val="99"/>
+    <w:semiHidden/>
+    <w:unhideWhenUsed/>
+    <w:rsid w:val="00B535C0"/>
+    <w:rPr>
+      <w:color w:val="605E5C"/>
+      <w:shd w:val="clear" w:color="auto" w:fill="E1DFDD"/>
+    </w:rPr>
+  </w:style>
 </w:styles>
 </file>
 

</xml_diff>

<commit_message>
modified:   creating_new_project_on_github.docx     	when write Git branch after that get user         *master
</commit_message>
<xml_diff>
--- a/creating_new_project_on_github.docx
+++ b/creating_new_project_on_github.docx
@@ -55,7 +55,6 @@
         <w:t xml:space="preserve">&gt;&gt;git add </w:t>
       </w:r>
       <w:proofErr w:type="spellStart"/>
-      <w:proofErr w:type="gramStart"/>
       <w:r>
         <w:t>filename</w:t>
       </w:r>
@@ -66,7 +65,6 @@
         <w:t>extension</w:t>
       </w:r>
       <w:proofErr w:type="spellEnd"/>
-      <w:proofErr w:type="gramEnd"/>
     </w:p>
     <w:p>
       <w:pPr>
@@ -85,13 +83,8 @@
         <w:pStyle w:val="ListParagraph"/>
       </w:pPr>
       <w:r>
-        <w:t xml:space="preserve">&gt;&gt; git </w:t>
-      </w:r>
-      <w:proofErr w:type="gramStart"/>
-      <w:r>
-        <w:t>commit</w:t>
-      </w:r>
-      <w:proofErr w:type="gramEnd"/>
+        <w:t>&gt;&gt; git commit</w:t>
+      </w:r>
     </w:p>
     <w:p>
       <w:pPr>
@@ -165,6 +158,26 @@
       <w:pPr>
         <w:pStyle w:val="ListParagraph"/>
       </w:pPr>
+    </w:p>
+    <w:p>
+      <w:pPr>
+        <w:pStyle w:val="ListParagraph"/>
+        <w:numPr>
+          <w:ilvl w:val="0"/>
+          <w:numId w:val="1"/>
+        </w:numPr>
+      </w:pPr>
+      <w:r>
+        <w:t>&gt;&gt;Git branch</w:t>
+      </w:r>
+    </w:p>
+    <w:p>
+      <w:pPr>
+        <w:pStyle w:val="ListParagraph"/>
+      </w:pPr>
+      <w:r>
+        <w:t>*master</w:t>
+      </w:r>
     </w:p>
     <w:sectPr>
       <w:pgSz w:w="12240" w:h="15840"/>

</xml_diff>

<commit_message>
modified:   creating_new_project_on_github.docx     8.	Push code to master     after that write >>git push -u origin master
</commit_message>
<xml_diff>
--- a/creating_new_project_on_github.docx
+++ b/creating_new_project_on_github.docx
@@ -177,6 +177,31 @@
       </w:pPr>
       <w:r>
         <w:t>*master</w:t>
+      </w:r>
+    </w:p>
+    <w:p>
+      <w:pPr>
+        <w:pStyle w:val="ListParagraph"/>
+      </w:pPr>
+    </w:p>
+    <w:p>
+      <w:pPr>
+        <w:pStyle w:val="ListParagraph"/>
+        <w:numPr>
+          <w:ilvl w:val="0"/>
+          <w:numId w:val="1"/>
+        </w:numPr>
+      </w:pPr>
+      <w:r>
+        <w:t>Push code to master</w:t>
+      </w:r>
+    </w:p>
+    <w:p>
+      <w:pPr>
+        <w:pStyle w:val="ListParagraph"/>
+      </w:pPr>
+      <w:r>
+        <w:t>&gt;&gt;git push -u origin master</w:t>
       </w:r>
     </w:p>
     <w:sectPr>

</xml_diff>